<commit_message>
Updated documentation to match template/central name.
</commit_message>
<xml_diff>
--- a/.Documentation/SecondLevel/SecondLevel_mc_doc.docx
+++ b/.Documentation/SecondLevel/SecondLevel_mc_doc.docx
@@ -115,6 +115,8 @@
         </w:rPr>
         <w:br w:type="page"/>
       </w:r>
+      <w:bookmarkStart w:id="0" w:name="_GoBack"/>
+      <w:bookmarkEnd w:id="0"/>
     </w:p>
     <w:p>
       <w:pPr>
@@ -177,7 +179,7 @@
         <w:rPr>
           <w:szCs w:val="24"/>
         </w:rPr>
-        <w:t>MC_SecondLevelTemplate</w:t>
+        <w:t>SecondLevel_mc_template</w:t>
       </w:r>
       <w:proofErr w:type="spellEnd"/>
     </w:p>
@@ -280,7 +282,7 @@
         <w:rPr>
           <w:szCs w:val="24"/>
         </w:rPr>
-        <w:t>MC_SecondLevelTemplate</w:t>
+        <w:t>SecondLevel_mc_template</w:t>
       </w:r>
       <w:proofErr w:type="spellEnd"/>
     </w:p>
@@ -717,7 +719,7 @@
         <w:rPr>
           <w:szCs w:val="24"/>
         </w:rPr>
-        <w:t>MC_SecondLevelCentral</w:t>
+        <w:t>SecondLevel_mc_central</w:t>
       </w:r>
       <w:r>
         <w:rPr>
@@ -781,7 +783,13 @@
         <w:rPr>
           <w:szCs w:val="24"/>
         </w:rPr>
-        <w:t>MC_SecondLevelTemplate.m</w:t>
+        <w:t>SecondLevel_mc_template</w:t>
+      </w:r>
+      <w:r>
+        <w:rPr>
+          <w:szCs w:val="24"/>
+        </w:rPr>
+        <w:t>.m</w:t>
       </w:r>
       <w:proofErr w:type="spellEnd"/>
       <w:r>
@@ -958,7 +966,15 @@
           <w:szCs w:val="28"/>
           <w:u w:val="single"/>
         </w:rPr>
-        <w:t>MC_SecondLevelTemplate.m</w:t>
+        <w:t>SecondLevel_mc_template</w:t>
+      </w:r>
+      <w:r>
+        <w:rPr>
+          <w:sz w:val="28"/>
+          <w:szCs w:val="28"/>
+          <w:u w:val="single"/>
+        </w:rPr>
+        <w:t>.m</w:t>
       </w:r>
       <w:proofErr w:type="spellEnd"/>
     </w:p>
@@ -987,7 +1003,13 @@
         <w:rPr>
           <w:szCs w:val="24"/>
         </w:rPr>
-        <w:t>MC_SecondLevelTemplate.m</w:t>
+        <w:t>SecondLevel_mc_template</w:t>
+      </w:r>
+      <w:r>
+        <w:rPr>
+          <w:szCs w:val="24"/>
+        </w:rPr>
+        <w:t>.m</w:t>
       </w:r>
       <w:proofErr w:type="spellEnd"/>
       <w:r>
@@ -4435,7 +4457,15 @@
           <w:szCs w:val="28"/>
           <w:u w:val="single"/>
         </w:rPr>
-        <w:t>MC_SecondLevelTemplate.m</w:t>
+        <w:t>SecondLevel_mc_template</w:t>
+      </w:r>
+      <w:r>
+        <w:rPr>
+          <w:sz w:val="28"/>
+          <w:szCs w:val="28"/>
+          <w:u w:val="single"/>
+        </w:rPr>
+        <w:t>.m</w:t>
       </w:r>
       <w:proofErr w:type="spellEnd"/>
     </w:p>
@@ -4464,7 +4494,13 @@
         <w:rPr>
           <w:szCs w:val="24"/>
         </w:rPr>
-        <w:t>MC_SecondLevelTemplate.m</w:t>
+        <w:t>SecondLevel_mc_template</w:t>
+      </w:r>
+      <w:r>
+        <w:rPr>
+          <w:szCs w:val="24"/>
+        </w:rPr>
+        <w:t>.m</w:t>
       </w:r>
       <w:proofErr w:type="spellEnd"/>
       <w:r>
@@ -8210,8 +8246,6 @@
           </wp:inline>
         </w:drawing>
       </w:r>
-      <w:bookmarkStart w:id="0" w:name="_GoBack"/>
-      <w:bookmarkEnd w:id="0"/>
     </w:p>
     <w:p>
       <w:pPr>
@@ -9604,7 +9638,7 @@
 </file>
 
 <file path=customXml/itemProps1.xml><?xml version="1.0" encoding="utf-8"?>
-<ds:datastoreItem xmlns:ds="http://schemas.openxmlformats.org/officeDocument/2006/customXml" ds:itemID="{D8D770C2-A4EE-476B-A85E-134DA9660865}">
+<ds:datastoreItem xmlns:ds="http://schemas.openxmlformats.org/officeDocument/2006/customXml" ds:itemID="{C2C4BE8A-B72F-4D3D-9C36-E604348B36EC}">
   <ds:schemaRefs>
     <ds:schemaRef ds:uri="http://schemas.openxmlformats.org/officeDocument/2006/bibliography"/>
   </ds:schemaRefs>

</xml_diff>